<commit_message>
Scenari, class diagram e use case diagram da presentare a ricevimento con professoressa del giorno 21/05
</commit_message>
<xml_diff>
--- a/Scenari.docx
+++ b/Scenari.docx
@@ -192,7 +192,13 @@
         <w:ind w:left="1440"/>
       </w:pPr>
       <w:r>
-        <w:t xml:space="preserve"> 5.2 SYSTEM il sistema invia l'ammontare del conto al cassiere</w:t>
+        <w:t xml:space="preserve"> 5.2 SYSTEM il sistema </w:t>
+      </w:r>
+      <w:r>
+        <w:t>mostra</w:t>
+      </w:r>
+      <w:r>
+        <w:t xml:space="preserve"> l'ammontare del conto al cassiere</w:t>
       </w:r>
       <w:r>
         <w:t>.</w:t>
@@ -374,10 +380,7 @@
         </w:numPr>
       </w:pPr>
       <w:r>
-        <w:t>S</w:t>
-      </w:r>
-      <w:r>
-        <w:t>cenario</w:t>
+        <w:t>Scenario</w:t>
       </w:r>
       <w:r>
         <w:t xml:space="preserve">: </w:t>
@@ -394,10 +397,7 @@
         <w:ind w:left="720"/>
       </w:pPr>
       <w:r>
-        <w:t>ID=</w:t>
-      </w:r>
-      <w:r>
-        <w:t>3</w:t>
+        <w:t>ID=3</w:t>
       </w:r>
     </w:p>
     <w:p>
@@ -429,10 +429,7 @@
         <w:ind w:left="720"/>
       </w:pPr>
       <w:r>
-        <w:t xml:space="preserve">Pre-condizione: </w:t>
-      </w:r>
-      <w:r>
-        <w:t>il cuoco</w:t>
+        <w:t>Pre-condizione: il cuoco</w:t>
       </w:r>
       <w:r>
         <w:t xml:space="preserve"> ha visualizzato</w:t>
@@ -744,7 +741,10 @@
         <w:pStyle w:val="Paragrafoelenco"/>
       </w:pPr>
       <w:r>
-        <w:t>Attore secondario: nessuno</w:t>
+        <w:t xml:space="preserve">Attore secondario: </w:t>
+      </w:r>
+      <w:r>
+        <w:t>cuoco</w:t>
       </w:r>
     </w:p>
     <w:p>
@@ -800,6 +800,18 @@
       </w:pPr>
       <w:r>
         <w:t>Il cameriere inserisce i dati richiesti</w:t>
+      </w:r>
+    </w:p>
+    <w:p>
+      <w:pPr>
+        <w:pStyle w:val="Paragrafoelenco"/>
+        <w:numPr>
+          <w:ilvl w:val="1"/>
+          <w:numId w:val="20"/>
+        </w:numPr>
+      </w:pPr>
+      <w:r>
+        <w:t>Il sistema richiede di inserire le pietanze</w:t>
       </w:r>
     </w:p>
     <w:p>
@@ -947,11 +959,11 @@
     </w:p>
     <w:p>
       <w:r>
-        <w:t>RF1,RF</w:t>
+        <w:t>RF</w:t>
       </w:r>
       <w:proofErr w:type="gramStart"/>
       <w:r>
-        <w:t>2,RF</w:t>
+        <w:t>1,RF2,RF</w:t>
       </w:r>
       <w:proofErr w:type="gramEnd"/>
       <w:r>
@@ -1071,6 +1083,7 @@
         <w:pStyle w:val="Paragrafoelenco"/>
       </w:pPr>
       <w:r>
+        <w:lastRenderedPageBreak/>
         <w:t>Sequenza di eventi:</w:t>
       </w:r>
     </w:p>
@@ -1083,7 +1096,6 @@
         </w:numPr>
       </w:pPr>
       <w:r>
-        <w:lastRenderedPageBreak/>
         <w:t>Il caso d’uso comincia quando il cameriere crea un nuovo ordine</w:t>
       </w:r>
     </w:p>
@@ -1109,6 +1121,18 @@
       </w:pPr>
       <w:r>
         <w:t>Il cameriere inserisce i dati richiesti</w:t>
+      </w:r>
+    </w:p>
+    <w:p>
+      <w:pPr>
+        <w:pStyle w:val="Paragrafoelenco"/>
+        <w:numPr>
+          <w:ilvl w:val="1"/>
+          <w:numId w:val="21"/>
+        </w:numPr>
+      </w:pPr>
+      <w:r>
+        <w:t>Il sistema richiede di inserire le pietanze</w:t>
       </w:r>
     </w:p>
     <w:p>
@@ -1181,10 +1205,7 @@
     <w:p>
       <w:r>
         <w:tab/>
-        <w:t xml:space="preserve">       </w:t>
-      </w:r>
-      <w:r>
-        <w:t>7.</w:t>
+        <w:t xml:space="preserve">       7.</w:t>
       </w:r>
       <w:r>
         <w:tab/>
@@ -1228,10 +1249,7 @@
     <w:p>
       <w:r>
         <w:tab/>
-        <w:t xml:space="preserve">       </w:t>
-      </w:r>
-      <w:r>
-        <w:t xml:space="preserve"> </w:t>
+        <w:t xml:space="preserve">        </w:t>
       </w:r>
       <w:r>
         <w:t>8</w:t>
@@ -4198,6 +4216,7 @@
   <w:style w:type="character" w:default="1" w:styleId="Carpredefinitoparagrafo">
     <w:name w:val="Default Paragraph Font"/>
     <w:uiPriority w:val="1"/>
+    <w:semiHidden/>
     <w:unhideWhenUsed/>
   </w:style>
   <w:style w:type="table" w:default="1" w:styleId="Tabellanormale">

</xml_diff>